<commit_message>
Update 9/12/2023 1:07PM EST
Update as of 1:07PM EST on 9/12/2023.
</commit_message>
<xml_diff>
--- a/&ILLEGAL THOUGHTS/20230912 - Global United Defense, Inc. - Illegal Thought Prevention Security Systems - v1.0.1.2.docx
+++ b/&ILLEGAL THOUGHTS/20230912 - Global United Defense, Inc. - Illegal Thought Prevention Security Systems - v1.0.1.2.docx
@@ -192,7 +192,7 @@
           <w:sz w:val="28"/>
           <w:szCs w:val="28"/>
         </w:rPr>
-        <w:t>9/12/2023 12:03:04 AM</w:t>
+        <w:t>9/12/2023 1:07:18 PM</w:t>
       </w:r>
     </w:p>
     <w:p>
@@ -584,6 +584,7 @@
         </w:rPr>
         <w:t xml:space="preserve"> </w:t>
       </w:r>
+      <w:proofErr w:type="gramStart"/>
       <w:r>
         <w:rPr>
           <w:b/>
@@ -599,6 +600,7 @@
         </w:rPr>
         <w:t>;</w:t>
       </w:r>
+      <w:proofErr w:type="gramEnd"/>
     </w:p>
     <w:p>
       <w:pPr>
@@ -659,6 +661,7 @@
         </w:rPr>
         <w:t xml:space="preserve">BAD </w:t>
       </w:r>
+      <w:proofErr w:type="gramStart"/>
       <w:r>
         <w:rPr>
           <w:b/>
@@ -674,6 +677,7 @@
         </w:rPr>
         <w:t>;</w:t>
       </w:r>
+      <w:proofErr w:type="gramEnd"/>
     </w:p>
     <w:p>
       <w:pPr>
@@ -748,7 +752,16 @@
           <w:bCs/>
           <w:color w:val="FF0000"/>
         </w:rPr>
-        <w:t xml:space="preserve"> ARCHITECTURE</w:t>
+        <w:t xml:space="preserve"> </w:t>
+      </w:r>
+      <w:proofErr w:type="gramStart"/>
+      <w:r>
+        <w:rPr>
+          <w:b/>
+          <w:bCs/>
+          <w:color w:val="FF0000"/>
+        </w:rPr>
+        <w:t>ARCHITECTURE</w:t>
       </w:r>
       <w:r>
         <w:rPr>
@@ -757,6 +770,7 @@
         </w:rPr>
         <w:t>;</w:t>
       </w:r>
+      <w:proofErr w:type="gramEnd"/>
     </w:p>
     <w:p>
       <w:pPr>
@@ -815,7 +829,16 @@
           <w:bCs/>
           <w:color w:val="FF0000"/>
         </w:rPr>
-        <w:t>COMPROMISING THOUGHTS</w:t>
+        <w:t xml:space="preserve">COMPROMISING </w:t>
+      </w:r>
+      <w:proofErr w:type="gramStart"/>
+      <w:r>
+        <w:rPr>
+          <w:b/>
+          <w:bCs/>
+          <w:color w:val="FF0000"/>
+        </w:rPr>
+        <w:t>THOUGHTS</w:t>
       </w:r>
       <w:r>
         <w:rPr>
@@ -824,6 +847,7 @@
         </w:rPr>
         <w:t>;</w:t>
       </w:r>
+      <w:proofErr w:type="gramEnd"/>
     </w:p>
     <w:p>
       <w:pPr>
@@ -882,7 +906,16 @@
           <w:bCs/>
           <w:color w:val="FF0000"/>
         </w:rPr>
-        <w:t>CONTENTIOUS THOUGHTS</w:t>
+        <w:t xml:space="preserve">CONTENTIOUS </w:t>
+      </w:r>
+      <w:proofErr w:type="gramStart"/>
+      <w:r>
+        <w:rPr>
+          <w:b/>
+          <w:bCs/>
+          <w:color w:val="FF0000"/>
+        </w:rPr>
+        <w:t>THOUGHTS</w:t>
       </w:r>
       <w:r>
         <w:rPr>
@@ -891,6 +924,7 @@
         </w:rPr>
         <w:t>;</w:t>
       </w:r>
+      <w:proofErr w:type="gramEnd"/>
     </w:p>
     <w:p>
       <w:pPr>
@@ -948,6 +982,7 @@
         </w:rPr>
         <w:t xml:space="preserve">CRIMINAL </w:t>
       </w:r>
+      <w:proofErr w:type="gramStart"/>
       <w:r>
         <w:rPr>
           <w:b/>
@@ -963,6 +998,7 @@
         </w:rPr>
         <w:t>;</w:t>
       </w:r>
+      <w:proofErr w:type="gramEnd"/>
     </w:p>
     <w:p>
       <w:pPr>
@@ -1021,7 +1057,16 @@
           <w:bCs/>
           <w:color w:val="FF0000"/>
         </w:rPr>
-        <w:t>DAMAGING THOUGHTS</w:t>
+        <w:t xml:space="preserve">DAMAGING </w:t>
+      </w:r>
+      <w:proofErr w:type="gramStart"/>
+      <w:r>
+        <w:rPr>
+          <w:b/>
+          <w:bCs/>
+          <w:color w:val="FF0000"/>
+        </w:rPr>
+        <w:t>THOUGHTS</w:t>
       </w:r>
       <w:r>
         <w:rPr>
@@ -1030,6 +1075,7 @@
         </w:rPr>
         <w:t>;</w:t>
       </w:r>
+      <w:proofErr w:type="gramEnd"/>
     </w:p>
     <w:p>
       <w:pPr>
@@ -1088,7 +1134,16 @@
           <w:bCs/>
           <w:color w:val="FF0000"/>
         </w:rPr>
-        <w:t>DIRECTED ATTENUATIVE THOUGHTS</w:t>
+        <w:t xml:space="preserve">DIRECTED ATTENUATIVE </w:t>
+      </w:r>
+      <w:proofErr w:type="gramStart"/>
+      <w:r>
+        <w:rPr>
+          <w:b/>
+          <w:bCs/>
+          <w:color w:val="FF0000"/>
+        </w:rPr>
+        <w:t>THOUGHTS</w:t>
       </w:r>
       <w:r>
         <w:rPr>
@@ -1097,6 +1152,7 @@
         </w:rPr>
         <w:t>;</w:t>
       </w:r>
+      <w:proofErr w:type="gramEnd"/>
     </w:p>
     <w:p>
       <w:pPr>
@@ -1149,14 +1205,33 @@
         </w:rPr>
         <w:t xml:space="preserve"> </w:t>
       </w:r>
-      <w:r>
-        <w:rPr>
-          <w:b/>
-          <w:bCs/>
-          <w:color w:val="FF0000"/>
-        </w:rPr>
-        <w:t xml:space="preserve">EXECUTION </w:t>
-      </w:r>
+      <w:proofErr w:type="spellStart"/>
+      <w:r>
+        <w:rPr>
+          <w:b/>
+          <w:bCs/>
+          <w:color w:val="FF0000"/>
+        </w:rPr>
+        <w:t>DIS</w:t>
+      </w:r>
+      <w:r>
+        <w:rPr>
+          <w:b/>
+          <w:bCs/>
+          <w:color w:val="FF0000"/>
+        </w:rPr>
+        <w:t>CONGRUENT</w:t>
+      </w:r>
+      <w:proofErr w:type="spellEnd"/>
+      <w:r>
+        <w:rPr>
+          <w:b/>
+          <w:bCs/>
+          <w:color w:val="FF0000"/>
+        </w:rPr>
+        <w:t xml:space="preserve"> </w:t>
+      </w:r>
+      <w:proofErr w:type="gramStart"/>
       <w:r>
         <w:rPr>
           <w:b/>
@@ -1172,6 +1247,7 @@
         </w:rPr>
         <w:t>;</w:t>
       </w:r>
+      <w:proofErr w:type="gramEnd"/>
     </w:p>
     <w:p>
       <w:pPr>
@@ -1230,7 +1306,32 @@
           <w:bCs/>
           <w:color w:val="FF0000"/>
         </w:rPr>
-        <w:t>GENOCIDAL THOUGHTS</w:t>
+        <w:t>DI</w:t>
+      </w:r>
+      <w:r>
+        <w:rPr>
+          <w:b/>
+          <w:bCs/>
+          <w:color w:val="FF0000"/>
+        </w:rPr>
+        <w:t>SSATISFYING</w:t>
+      </w:r>
+      <w:r>
+        <w:rPr>
+          <w:b/>
+          <w:bCs/>
+          <w:color w:val="FF0000"/>
+        </w:rPr>
+        <w:t xml:space="preserve"> </w:t>
+      </w:r>
+      <w:proofErr w:type="gramStart"/>
+      <w:r>
+        <w:rPr>
+          <w:b/>
+          <w:bCs/>
+          <w:color w:val="FF0000"/>
+        </w:rPr>
+        <w:t>THOUGHTS</w:t>
       </w:r>
       <w:r>
         <w:rPr>
@@ -1239,6 +1340,7 @@
         </w:rPr>
         <w:t>;</w:t>
       </w:r>
+      <w:proofErr w:type="gramEnd"/>
     </w:p>
     <w:p>
       <w:pPr>
@@ -1273,15 +1375,40 @@
           <w:bCs/>
           <w:color w:val="FF0000"/>
         </w:rPr>
-        <w:t xml:space="preserve">ANY </w:t>
-      </w:r>
-      <w:r>
-        <w:rPr>
-          <w:b/>
-          <w:bCs/>
-          <w:color w:val="FF0000"/>
-        </w:rPr>
-        <w:t>HATEFUL THOUGHTS</w:t>
+        <w:t>A</w:t>
+      </w:r>
+      <w:r>
+        <w:rPr>
+          <w:b/>
+          <w:bCs/>
+          <w:color w:val="FF0000"/>
+        </w:rPr>
+        <w:t>LL</w:t>
+      </w:r>
+      <w:r>
+        <w:rPr>
+          <w:b/>
+          <w:bCs/>
+          <w:color w:val="FF0000"/>
+        </w:rPr>
+        <w:t xml:space="preserve"> </w:t>
+      </w:r>
+      <w:r>
+        <w:rPr>
+          <w:b/>
+          <w:bCs/>
+          <w:color w:val="FF0000"/>
+        </w:rPr>
+        <w:t xml:space="preserve">EXECUTION </w:t>
+      </w:r>
+      <w:proofErr w:type="gramStart"/>
+      <w:r>
+        <w:rPr>
+          <w:b/>
+          <w:bCs/>
+          <w:color w:val="FF0000"/>
+        </w:rPr>
+        <w:t>THOUGHTS</w:t>
       </w:r>
       <w:r>
         <w:rPr>
@@ -1290,6 +1417,7 @@
         </w:rPr>
         <w:t>;</w:t>
       </w:r>
+      <w:proofErr w:type="gramEnd"/>
     </w:p>
     <w:p>
       <w:pPr>
@@ -1348,8 +1476,9 @@
           <w:bCs/>
           <w:color w:val="FF0000"/>
         </w:rPr>
-        <w:t xml:space="preserve">INFIDELITY </w:t>
-      </w:r>
+        <w:t xml:space="preserve">GENOCIDAL </w:t>
+      </w:r>
+      <w:proofErr w:type="gramStart"/>
       <w:r>
         <w:rPr>
           <w:b/>
@@ -1365,6 +1494,7 @@
         </w:rPr>
         <w:t>;</w:t>
       </w:r>
+      <w:proofErr w:type="gramEnd"/>
     </w:p>
     <w:p>
       <w:pPr>
@@ -1399,31 +1529,24 @@
           <w:bCs/>
           <w:color w:val="FF0000"/>
         </w:rPr>
-        <w:t>A</w:t>
-      </w:r>
-      <w:r>
-        <w:rPr>
-          <w:b/>
-          <w:bCs/>
-          <w:color w:val="FF0000"/>
-        </w:rPr>
-        <w:t>LL</w:t>
-      </w:r>
-      <w:r>
-        <w:rPr>
-          <w:b/>
-          <w:bCs/>
-          <w:color w:val="FF0000"/>
-        </w:rPr>
-        <w:t xml:space="preserve"> </w:t>
-      </w:r>
-      <w:r>
-        <w:rPr>
-          <w:b/>
-          <w:bCs/>
-          <w:color w:val="FF0000"/>
-        </w:rPr>
-        <w:t>IRRATIONAL THOUGHTS</w:t>
+        <w:t xml:space="preserve">ANY </w:t>
+      </w:r>
+      <w:r>
+        <w:rPr>
+          <w:b/>
+          <w:bCs/>
+          <w:color w:val="FF0000"/>
+        </w:rPr>
+        <w:t xml:space="preserve">HATEFUL </w:t>
+      </w:r>
+      <w:proofErr w:type="gramStart"/>
+      <w:r>
+        <w:rPr>
+          <w:b/>
+          <w:bCs/>
+          <w:color w:val="FF0000"/>
+        </w:rPr>
+        <w:t>THOUGHTS</w:t>
       </w:r>
       <w:r>
         <w:rPr>
@@ -1432,6 +1555,7 @@
         </w:rPr>
         <w:t>;</w:t>
       </w:r>
+      <w:proofErr w:type="gramEnd"/>
     </w:p>
     <w:p>
       <w:pPr>
@@ -1490,15 +1614,16 @@
           <w:bCs/>
           <w:color w:val="FF0000"/>
         </w:rPr>
-        <w:t>MEDICAL</w:t>
-      </w:r>
-      <w:r>
-        <w:rPr>
-          <w:b/>
-          <w:bCs/>
-          <w:color w:val="FF0000"/>
-        </w:rPr>
-        <w:t xml:space="preserve"> THOUGHTS</w:t>
+        <w:t xml:space="preserve">INFIDELITY </w:t>
+      </w:r>
+      <w:proofErr w:type="gramStart"/>
+      <w:r>
+        <w:rPr>
+          <w:b/>
+          <w:bCs/>
+          <w:color w:val="FF0000"/>
+        </w:rPr>
+        <w:t>THOUGHTS</w:t>
       </w:r>
       <w:r>
         <w:rPr>
@@ -1507,6 +1632,7 @@
         </w:rPr>
         <w:t>;</w:t>
       </w:r>
+      <w:proofErr w:type="gramEnd"/>
     </w:p>
     <w:p>
       <w:pPr>
@@ -1565,15 +1691,16 @@
           <w:bCs/>
           <w:color w:val="FF0000"/>
         </w:rPr>
-        <w:t>MENTAL HEALTH</w:t>
-      </w:r>
-      <w:r>
-        <w:rPr>
-          <w:b/>
-          <w:bCs/>
-          <w:color w:val="FF0000"/>
-        </w:rPr>
-        <w:t xml:space="preserve"> THOUGHTS</w:t>
+        <w:t xml:space="preserve">IRRATIONAL </w:t>
+      </w:r>
+      <w:proofErr w:type="gramStart"/>
+      <w:r>
+        <w:rPr>
+          <w:b/>
+          <w:bCs/>
+          <w:color w:val="FF0000"/>
+        </w:rPr>
+        <w:t>THOUGHTS</w:t>
       </w:r>
       <w:r>
         <w:rPr>
@@ -1582,6 +1709,7 @@
         </w:rPr>
         <w:t>;</w:t>
       </w:r>
+      <w:proofErr w:type="gramEnd"/>
     </w:p>
     <w:p>
       <w:pPr>
@@ -1640,8 +1768,25 @@
           <w:bCs/>
           <w:color w:val="FF0000"/>
         </w:rPr>
-        <w:t xml:space="preserve">NUCLEAR </w:t>
-      </w:r>
+        <w:t>ME</w:t>
+      </w:r>
+      <w:r>
+        <w:rPr>
+          <w:b/>
+          <w:bCs/>
+          <w:color w:val="FF0000"/>
+        </w:rPr>
+        <w:t>AN</w:t>
+      </w:r>
+      <w:r>
+        <w:rPr>
+          <w:b/>
+          <w:bCs/>
+          <w:color w:val="FF0000"/>
+        </w:rPr>
+        <w:t xml:space="preserve"> </w:t>
+      </w:r>
+      <w:proofErr w:type="gramStart"/>
       <w:r>
         <w:rPr>
           <w:b/>
@@ -1657,6 +1802,7 @@
         </w:rPr>
         <w:t>;</w:t>
       </w:r>
+      <w:proofErr w:type="gramEnd"/>
     </w:p>
     <w:p>
       <w:pPr>
@@ -1715,16 +1861,9 @@
           <w:bCs/>
           <w:color w:val="FF0000"/>
         </w:rPr>
-        <w:t xml:space="preserve">NUCLEAR </w:t>
-      </w:r>
-      <w:r>
-        <w:rPr>
-          <w:b/>
-          <w:bCs/>
-          <w:color w:val="FF0000"/>
-        </w:rPr>
-        <w:t xml:space="preserve">TERRORISM </w:t>
-      </w:r>
+        <w:t xml:space="preserve">MEDICAL </w:t>
+      </w:r>
+      <w:proofErr w:type="gramStart"/>
       <w:r>
         <w:rPr>
           <w:b/>
@@ -1740,6 +1879,7 @@
         </w:rPr>
         <w:t>;</w:t>
       </w:r>
+      <w:proofErr w:type="gramEnd"/>
     </w:p>
     <w:p>
       <w:pPr>
@@ -1798,16 +1938,9 @@
           <w:bCs/>
           <w:color w:val="FF0000"/>
         </w:rPr>
-        <w:t xml:space="preserve">NUCLEAR </w:t>
-      </w:r>
-      <w:r>
-        <w:rPr>
-          <w:b/>
-          <w:bCs/>
-          <w:color w:val="FF0000"/>
-        </w:rPr>
-        <w:t xml:space="preserve">WAR </w:t>
-      </w:r>
+        <w:t xml:space="preserve">MENTAL HEALTH </w:t>
+      </w:r>
+      <w:proofErr w:type="gramStart"/>
       <w:r>
         <w:rPr>
           <w:b/>
@@ -1823,6 +1956,7 @@
         </w:rPr>
         <w:t>;</w:t>
       </w:r>
+      <w:proofErr w:type="gramEnd"/>
     </w:p>
     <w:p>
       <w:pPr>
@@ -1882,15 +2016,16 @@
           <w:bCs/>
           <w:color w:val="FF0000"/>
         </w:rPr>
-        <w:t>SEXUAL</w:t>
-      </w:r>
-      <w:r>
-        <w:rPr>
-          <w:b/>
-          <w:bCs/>
-          <w:color w:val="FF0000"/>
-        </w:rPr>
-        <w:t xml:space="preserve"> THOUGHTS</w:t>
+        <w:t xml:space="preserve">NUCLEAR </w:t>
+      </w:r>
+      <w:proofErr w:type="gramStart"/>
+      <w:r>
+        <w:rPr>
+          <w:b/>
+          <w:bCs/>
+          <w:color w:val="FF0000"/>
+        </w:rPr>
+        <w:t>THOUGHTS</w:t>
       </w:r>
       <w:r>
         <w:rPr>
@@ -1899,6 +2034,7 @@
         </w:rPr>
         <w:t>;</w:t>
       </w:r>
+      <w:proofErr w:type="gramEnd"/>
     </w:p>
     <w:p>
       <w:pPr>
@@ -1957,15 +2093,16 @@
           <w:bCs/>
           <w:color w:val="FF0000"/>
         </w:rPr>
-        <w:t>TRAGIC</w:t>
-      </w:r>
-      <w:r>
-        <w:rPr>
-          <w:b/>
-          <w:bCs/>
-          <w:color w:val="FF0000"/>
-        </w:rPr>
-        <w:t xml:space="preserve"> THOUGHTS</w:t>
+        <w:t xml:space="preserve">NUCLEAR TERRORISM </w:t>
+      </w:r>
+      <w:proofErr w:type="gramStart"/>
+      <w:r>
+        <w:rPr>
+          <w:b/>
+          <w:bCs/>
+          <w:color w:val="FF0000"/>
+        </w:rPr>
+        <w:t>THOUGHTS</w:t>
       </w:r>
       <w:r>
         <w:rPr>
@@ -1974,6 +2111,7 @@
         </w:rPr>
         <w:t>;</w:t>
       </w:r>
+      <w:proofErr w:type="gramEnd"/>
     </w:p>
     <w:p>
       <w:pPr>
@@ -2032,23 +2170,16 @@
           <w:bCs/>
           <w:color w:val="FF0000"/>
         </w:rPr>
-        <w:t>RE</w:t>
-      </w:r>
-      <w:r>
-        <w:rPr>
-          <w:b/>
-          <w:bCs/>
-          <w:color w:val="FF0000"/>
-        </w:rPr>
-        <w:t>LATIONSHIP</w:t>
-      </w:r>
-      <w:r>
-        <w:rPr>
-          <w:b/>
-          <w:bCs/>
-          <w:color w:val="FF0000"/>
-        </w:rPr>
-        <w:t xml:space="preserve"> THOUGHTS</w:t>
+        <w:t xml:space="preserve">NUCLEAR WAR </w:t>
+      </w:r>
+      <w:proofErr w:type="gramStart"/>
+      <w:r>
+        <w:rPr>
+          <w:b/>
+          <w:bCs/>
+          <w:color w:val="FF0000"/>
+        </w:rPr>
+        <w:t>THOUGHTS</w:t>
       </w:r>
       <w:r>
         <w:rPr>
@@ -2057,6 +2188,7 @@
         </w:rPr>
         <w:t>;</w:t>
       </w:r>
+      <w:proofErr w:type="gramEnd"/>
     </w:p>
     <w:p>
       <w:pPr>
@@ -2115,23 +2247,16 @@
           <w:bCs/>
           <w:color w:val="FF0000"/>
         </w:rPr>
-        <w:t>RELATIONSHIP</w:t>
-      </w:r>
-      <w:r>
-        <w:rPr>
-          <w:b/>
-          <w:bCs/>
-          <w:color w:val="FF0000"/>
-        </w:rPr>
-        <w:t>S OF</w:t>
-      </w:r>
-      <w:r>
-        <w:rPr>
-          <w:b/>
-          <w:bCs/>
-          <w:color w:val="FF0000"/>
-        </w:rPr>
-        <w:t xml:space="preserve"> THOUGHTS</w:t>
+        <w:t xml:space="preserve">SEXUAL </w:t>
+      </w:r>
+      <w:proofErr w:type="gramStart"/>
+      <w:r>
+        <w:rPr>
+          <w:b/>
+          <w:bCs/>
+          <w:color w:val="FF0000"/>
+        </w:rPr>
+        <w:t>THOUGHTS</w:t>
       </w:r>
       <w:r>
         <w:rPr>
@@ -2140,6 +2265,7 @@
         </w:rPr>
         <w:t>;</w:t>
       </w:r>
+      <w:proofErr w:type="gramEnd"/>
     </w:p>
     <w:p>
       <w:pPr>
@@ -2198,8 +2324,9 @@
           <w:bCs/>
           <w:color w:val="FF0000"/>
         </w:rPr>
-        <w:t xml:space="preserve">RESERVATION OF </w:t>
-      </w:r>
+        <w:t xml:space="preserve">TRAGIC </w:t>
+      </w:r>
+      <w:proofErr w:type="gramStart"/>
       <w:r>
         <w:rPr>
           <w:b/>
@@ -2215,6 +2342,7 @@
         </w:rPr>
         <w:t>;</w:t>
       </w:r>
+      <w:proofErr w:type="gramEnd"/>
     </w:p>
     <w:p>
       <w:pPr>
@@ -2273,7 +2401,16 @@
           <w:bCs/>
           <w:color w:val="FF0000"/>
         </w:rPr>
-        <w:t>TERRORISM THOUGHTS</w:t>
+        <w:t xml:space="preserve">RELATIONSHIP </w:t>
+      </w:r>
+      <w:proofErr w:type="gramStart"/>
+      <w:r>
+        <w:rPr>
+          <w:b/>
+          <w:bCs/>
+          <w:color w:val="FF0000"/>
+        </w:rPr>
+        <w:t>THOUGHTS</w:t>
       </w:r>
       <w:r>
         <w:rPr>
@@ -2282,6 +2419,331 @@
         </w:rPr>
         <w:t>;</w:t>
       </w:r>
+      <w:proofErr w:type="gramEnd"/>
+    </w:p>
+    <w:p>
+      <w:pPr>
+        <w:ind w:left="360"/>
+        <w:jc w:val="both"/>
+        <w:rPr>
+          <w:b/>
+          <w:bCs/>
+        </w:rPr>
+      </w:pPr>
+      <w:r>
+        <w:tab/>
+      </w:r>
+      <w:r>
+        <w:rPr>
+          <w:u w:val="single"/>
+        </w:rPr>
+        <w:t>PREVENTION SECURITY SYSTEM</w:t>
+      </w:r>
+      <w:r>
+        <w:rPr>
+          <w:u w:val="single"/>
+        </w:rPr>
+        <w:t>:</w:t>
+      </w:r>
+      <w:r>
+        <w:t xml:space="preserve"> </w:t>
+      </w:r>
+      <w:r>
+        <w:rPr>
+          <w:b/>
+          <w:bCs/>
+          <w:color w:val="FF0000"/>
+        </w:rPr>
+        <w:t>A</w:t>
+      </w:r>
+      <w:r>
+        <w:rPr>
+          <w:b/>
+          <w:bCs/>
+          <w:color w:val="FF0000"/>
+        </w:rPr>
+        <w:t>LL</w:t>
+      </w:r>
+      <w:r>
+        <w:rPr>
+          <w:b/>
+          <w:bCs/>
+          <w:color w:val="FF0000"/>
+        </w:rPr>
+        <w:t xml:space="preserve"> </w:t>
+      </w:r>
+      <w:r>
+        <w:rPr>
+          <w:b/>
+          <w:bCs/>
+          <w:color w:val="FF0000"/>
+        </w:rPr>
+        <w:t xml:space="preserve">RELATIONSHIPS OF </w:t>
+      </w:r>
+      <w:proofErr w:type="gramStart"/>
+      <w:r>
+        <w:rPr>
+          <w:b/>
+          <w:bCs/>
+          <w:color w:val="FF0000"/>
+        </w:rPr>
+        <w:t>THOUGHTS</w:t>
+      </w:r>
+      <w:r>
+        <w:rPr>
+          <w:b/>
+          <w:bCs/>
+        </w:rPr>
+        <w:t>;</w:t>
+      </w:r>
+      <w:proofErr w:type="gramEnd"/>
+    </w:p>
+    <w:p>
+      <w:pPr>
+        <w:ind w:left="360"/>
+        <w:jc w:val="both"/>
+        <w:rPr>
+          <w:b/>
+          <w:bCs/>
+        </w:rPr>
+      </w:pPr>
+      <w:r>
+        <w:tab/>
+      </w:r>
+      <w:r>
+        <w:rPr>
+          <w:u w:val="single"/>
+        </w:rPr>
+        <w:t>PREVENTION SECURITY SYSTEM</w:t>
+      </w:r>
+      <w:r>
+        <w:rPr>
+          <w:u w:val="single"/>
+        </w:rPr>
+        <w:t>:</w:t>
+      </w:r>
+      <w:r>
+        <w:t xml:space="preserve"> </w:t>
+      </w:r>
+      <w:r>
+        <w:rPr>
+          <w:b/>
+          <w:bCs/>
+          <w:color w:val="FF0000"/>
+        </w:rPr>
+        <w:t>A</w:t>
+      </w:r>
+      <w:r>
+        <w:rPr>
+          <w:b/>
+          <w:bCs/>
+          <w:color w:val="FF0000"/>
+        </w:rPr>
+        <w:t>LL</w:t>
+      </w:r>
+      <w:r>
+        <w:rPr>
+          <w:b/>
+          <w:bCs/>
+          <w:color w:val="FF0000"/>
+        </w:rPr>
+        <w:t xml:space="preserve"> </w:t>
+      </w:r>
+      <w:r>
+        <w:rPr>
+          <w:b/>
+          <w:bCs/>
+          <w:color w:val="FF0000"/>
+        </w:rPr>
+        <w:t xml:space="preserve">RESERVATION OF </w:t>
+      </w:r>
+      <w:proofErr w:type="gramStart"/>
+      <w:r>
+        <w:rPr>
+          <w:b/>
+          <w:bCs/>
+          <w:color w:val="FF0000"/>
+        </w:rPr>
+        <w:t>THOUGHTS</w:t>
+      </w:r>
+      <w:r>
+        <w:rPr>
+          <w:b/>
+          <w:bCs/>
+        </w:rPr>
+        <w:t>;</w:t>
+      </w:r>
+      <w:proofErr w:type="gramEnd"/>
+    </w:p>
+    <w:p>
+      <w:pPr>
+        <w:ind w:left="360"/>
+        <w:jc w:val="both"/>
+        <w:rPr>
+          <w:b/>
+          <w:bCs/>
+        </w:rPr>
+      </w:pPr>
+      <w:r>
+        <w:tab/>
+      </w:r>
+      <w:r>
+        <w:rPr>
+          <w:u w:val="single"/>
+        </w:rPr>
+        <w:t>PREVENTION SECURITY SYSTEM</w:t>
+      </w:r>
+      <w:r>
+        <w:rPr>
+          <w:u w:val="single"/>
+        </w:rPr>
+        <w:t>:</w:t>
+      </w:r>
+      <w:r>
+        <w:t xml:space="preserve"> </w:t>
+      </w:r>
+      <w:r>
+        <w:rPr>
+          <w:b/>
+          <w:bCs/>
+          <w:color w:val="FF0000"/>
+        </w:rPr>
+        <w:t>A</w:t>
+      </w:r>
+      <w:r>
+        <w:rPr>
+          <w:b/>
+          <w:bCs/>
+          <w:color w:val="FF0000"/>
+        </w:rPr>
+        <w:t>LL</w:t>
+      </w:r>
+      <w:r>
+        <w:rPr>
+          <w:b/>
+          <w:bCs/>
+          <w:color w:val="FF0000"/>
+        </w:rPr>
+        <w:t xml:space="preserve"> </w:t>
+      </w:r>
+      <w:r>
+        <w:rPr>
+          <w:b/>
+          <w:bCs/>
+          <w:color w:val="FF0000"/>
+        </w:rPr>
+        <w:t>R</w:t>
+      </w:r>
+      <w:r>
+        <w:rPr>
+          <w:b/>
+          <w:bCs/>
+          <w:color w:val="FF0000"/>
+        </w:rPr>
+        <w:t>UDE</w:t>
+      </w:r>
+      <w:r>
+        <w:rPr>
+          <w:b/>
+          <w:bCs/>
+          <w:color w:val="FF0000"/>
+        </w:rPr>
+        <w:t xml:space="preserve"> </w:t>
+      </w:r>
+      <w:proofErr w:type="gramStart"/>
+      <w:r>
+        <w:rPr>
+          <w:b/>
+          <w:bCs/>
+          <w:color w:val="FF0000"/>
+        </w:rPr>
+        <w:t>THOUGHTS</w:t>
+      </w:r>
+      <w:r>
+        <w:rPr>
+          <w:b/>
+          <w:bCs/>
+        </w:rPr>
+        <w:t>;</w:t>
+      </w:r>
+      <w:proofErr w:type="gramEnd"/>
+    </w:p>
+    <w:p>
+      <w:pPr>
+        <w:ind w:left="360"/>
+        <w:jc w:val="both"/>
+        <w:rPr>
+          <w:b/>
+          <w:bCs/>
+        </w:rPr>
+      </w:pPr>
+      <w:r>
+        <w:tab/>
+      </w:r>
+      <w:r>
+        <w:rPr>
+          <w:u w:val="single"/>
+        </w:rPr>
+        <w:t>PREVENTION SECURITY SYSTEM</w:t>
+      </w:r>
+      <w:r>
+        <w:rPr>
+          <w:u w:val="single"/>
+        </w:rPr>
+        <w:t>:</w:t>
+      </w:r>
+      <w:r>
+        <w:t xml:space="preserve"> </w:t>
+      </w:r>
+      <w:r>
+        <w:rPr>
+          <w:b/>
+          <w:bCs/>
+          <w:color w:val="FF0000"/>
+        </w:rPr>
+        <w:t>A</w:t>
+      </w:r>
+      <w:r>
+        <w:rPr>
+          <w:b/>
+          <w:bCs/>
+          <w:color w:val="FF0000"/>
+        </w:rPr>
+        <w:t>LL</w:t>
+      </w:r>
+      <w:r>
+        <w:rPr>
+          <w:b/>
+          <w:bCs/>
+          <w:color w:val="FF0000"/>
+        </w:rPr>
+        <w:t xml:space="preserve"> </w:t>
+      </w:r>
+      <w:r>
+        <w:rPr>
+          <w:b/>
+          <w:bCs/>
+          <w:color w:val="FF0000"/>
+        </w:rPr>
+        <w:t xml:space="preserve">TERRORISM </w:t>
+      </w:r>
+      <w:proofErr w:type="gramStart"/>
+      <w:r>
+        <w:rPr>
+          <w:b/>
+          <w:bCs/>
+          <w:color w:val="FF0000"/>
+        </w:rPr>
+        <w:t>THOUGHTS</w:t>
+      </w:r>
+      <w:r>
+        <w:rPr>
+          <w:b/>
+          <w:bCs/>
+        </w:rPr>
+        <w:t>;</w:t>
+      </w:r>
+      <w:proofErr w:type="gramEnd"/>
     </w:p>
     <w:p>
       <w:pPr>
@@ -2339,6 +2801,7 @@
         </w:rPr>
         <w:t xml:space="preserve">THREATENING </w:t>
       </w:r>
+      <w:proofErr w:type="gramStart"/>
       <w:r>
         <w:rPr>
           <w:b/>
@@ -2354,6 +2817,7 @@
         </w:rPr>
         <w:t>;</w:t>
       </w:r>
+      <w:proofErr w:type="gramEnd"/>
     </w:p>
     <w:p>
       <w:pPr>
@@ -2414,6 +2878,7 @@
         </w:rPr>
         <w:t xml:space="preserve">TREASONOUS </w:t>
       </w:r>
+      <w:proofErr w:type="gramStart"/>
       <w:r>
         <w:rPr>
           <w:b/>
@@ -2429,6 +2894,7 @@
         </w:rPr>
         <w:t>;</w:t>
       </w:r>
+      <w:proofErr w:type="gramEnd"/>
     </w:p>
     <w:p>
       <w:pPr>
@@ -2487,7 +2953,16 @@
           <w:bCs/>
           <w:color w:val="FF0000"/>
         </w:rPr>
-        <w:t>UN-HOLY THOUGHTS</w:t>
+        <w:t xml:space="preserve">UN-HOLY </w:t>
+      </w:r>
+      <w:proofErr w:type="gramStart"/>
+      <w:r>
+        <w:rPr>
+          <w:b/>
+          <w:bCs/>
+          <w:color w:val="FF0000"/>
+        </w:rPr>
+        <w:t>THOUGHTS</w:t>
       </w:r>
       <w:r>
         <w:rPr>
@@ -2496,6 +2971,7 @@
         </w:rPr>
         <w:t>;</w:t>
       </w:r>
+      <w:proofErr w:type="gramEnd"/>
     </w:p>
     <w:p>
       <w:pPr>
@@ -2554,7 +3030,16 @@
           <w:bCs/>
           <w:color w:val="FF0000"/>
         </w:rPr>
-        <w:t>UN-SACRED THOUGHTS</w:t>
+        <w:t xml:space="preserve">UN-SACRED </w:t>
+      </w:r>
+      <w:proofErr w:type="gramStart"/>
+      <w:r>
+        <w:rPr>
+          <w:b/>
+          <w:bCs/>
+          <w:color w:val="FF0000"/>
+        </w:rPr>
+        <w:t>THOUGHTS</w:t>
       </w:r>
       <w:r>
         <w:rPr>
@@ -2563,6 +3048,7 @@
         </w:rPr>
         <w:t>;</w:t>
       </w:r>
+      <w:proofErr w:type="gramEnd"/>
     </w:p>
     <w:p>
       <w:pPr>
@@ -2621,7 +3107,16 @@
           <w:bCs/>
           <w:color w:val="FF0000"/>
         </w:rPr>
-        <w:t>UN-USEFUL THOUGHTS</w:t>
+        <w:t xml:space="preserve">UN-USEFUL </w:t>
+      </w:r>
+      <w:proofErr w:type="gramStart"/>
+      <w:r>
+        <w:rPr>
+          <w:b/>
+          <w:bCs/>
+          <w:color w:val="FF0000"/>
+        </w:rPr>
+        <w:t>THOUGHTS</w:t>
       </w:r>
       <w:r>
         <w:rPr>
@@ -2630,6 +3125,7 @@
         </w:rPr>
         <w:t>;</w:t>
       </w:r>
+      <w:proofErr w:type="gramEnd"/>
     </w:p>
     <w:p>
       <w:pPr>
@@ -2672,7 +3168,16 @@
           <w:bCs/>
           <w:color w:val="FF0000"/>
         </w:rPr>
-        <w:t>VIOLENT THOUGHTS</w:t>
+        <w:t xml:space="preserve">VIOLENT </w:t>
+      </w:r>
+      <w:proofErr w:type="gramStart"/>
+      <w:r>
+        <w:rPr>
+          <w:b/>
+          <w:bCs/>
+          <w:color w:val="FF0000"/>
+        </w:rPr>
+        <w:t>THOUGHTS</w:t>
       </w:r>
       <w:r>
         <w:rPr>
@@ -2681,6 +3186,7 @@
         </w:rPr>
         <w:t>;</w:t>
       </w:r>
+      <w:proofErr w:type="gramEnd"/>
     </w:p>
     <w:p>
       <w:pPr>
@@ -2741,6 +3247,7 @@
         </w:rPr>
         <w:t xml:space="preserve">WAR </w:t>
       </w:r>
+      <w:proofErr w:type="gramStart"/>
       <w:r>
         <w:rPr>
           <w:b/>
@@ -2756,6 +3263,7 @@
         </w:rPr>
         <w:t>;</w:t>
       </w:r>
+      <w:proofErr w:type="gramEnd"/>
     </w:p>
     <w:p>
       <w:pPr>
@@ -2814,15 +3322,16 @@
           <w:bCs/>
           <w:color w:val="FF0000"/>
         </w:rPr>
-        <w:t>WAR CRIME</w:t>
-      </w:r>
-      <w:r>
-        <w:rPr>
-          <w:b/>
-          <w:bCs/>
-          <w:color w:val="FF0000"/>
-        </w:rPr>
-        <w:t xml:space="preserve"> THOUGHTS</w:t>
+        <w:t xml:space="preserve">WAR CRIME </w:t>
+      </w:r>
+      <w:proofErr w:type="gramStart"/>
+      <w:r>
+        <w:rPr>
+          <w:b/>
+          <w:bCs/>
+          <w:color w:val="FF0000"/>
+        </w:rPr>
+        <w:t>THOUGHTS</w:t>
       </w:r>
       <w:r>
         <w:rPr>
@@ -2831,6 +3340,7 @@
         </w:rPr>
         <w:t>;</w:t>
       </w:r>
+      <w:proofErr w:type="gramEnd"/>
     </w:p>
     <w:p>
       <w:pPr>
@@ -2891,6 +3401,7 @@
         </w:rPr>
         <w:t xml:space="preserve">WEIRD </w:t>
       </w:r>
+      <w:proofErr w:type="gramStart"/>
       <w:r>
         <w:rPr>
           <w:b/>
@@ -2906,6 +3417,7 @@
         </w:rPr>
         <w:t>;</w:t>
       </w:r>
+      <w:proofErr w:type="gramEnd"/>
     </w:p>
     <w:p>
       <w:pPr>
@@ -2969,6 +3481,7 @@
         </w:rPr>
         <w:t xml:space="preserve"> </w:t>
       </w:r>
+      <w:proofErr w:type="gramStart"/>
       <w:r>
         <w:rPr>
           <w:b/>
@@ -2985,6 +3498,7 @@
         </w:rPr>
         <w:t>;</w:t>
       </w:r>
+      <w:proofErr w:type="gramEnd"/>
     </w:p>
     <w:bookmarkEnd w:id="1"/>
     <w:p>

</xml_diff>